<commit_message>
Update Team contribution sheet
</commit_message>
<xml_diff>
--- a/HW1/Team contribution sheet.docx
+++ b/HW1/Team contribution sheet.docx
@@ -142,19 +142,7 @@
         <w:rPr>
           <w:rFonts w:ascii="Times New Roman" w:hAnsi="Times New Roman" w:cs="Times New Roman"/>
         </w:rPr>
-        <w:t xml:space="preserve">The first half of the print function, which prints the </w:t>
-      </w:r>
-      <w:r>
-        <w:rPr>
-          <w:rFonts w:ascii="Times New Roman" w:hAnsi="Times New Roman" w:cs="Times New Roman"/>
-        </w:rPr>
-        <w:t>instruction</w:t>
-      </w:r>
-      <w:r>
-        <w:rPr>
-          <w:rFonts w:ascii="Times New Roman" w:hAnsi="Times New Roman" w:cs="Times New Roman"/>
-        </w:rPr>
-        <w:t xml:space="preserve"> details with the mnemonics, instruction details, and register values. </w:t>
+        <w:t xml:space="preserve">The first half of the print function, which prints the instruction details with the mnemonics, instruction details, and register values. </w:t>
       </w:r>
     </w:p>
     <w:p>
@@ -203,7 +191,13 @@
         <w:rPr>
           <w:rFonts w:ascii="Times New Roman" w:hAnsi="Times New Roman" w:cs="Times New Roman"/>
         </w:rPr>
-        <w:t>The second half of the print function, which prints the stack with the help of ChatGPT;</w:t>
+        <w:t>The second half of the print function, which prints the stack with the help of</w:t>
+      </w:r>
+      <w:r>
+        <w:rPr>
+          <w:rFonts w:ascii="Times New Roman" w:hAnsi="Times New Roman" w:cs="Times New Roman"/>
+        </w:rPr>
+        <w:t xml:space="preserve"> Gemini.</w:t>
       </w:r>
     </w:p>
     <w:p>
@@ -353,7 +347,26 @@
           <w:rFonts w:ascii="Times New Roman" w:hAnsi="Times New Roman" w:cs="Times New Roman"/>
         </w:rPr>
         <w:pict w14:anchorId="0E197549">
-          <v:shape id="_x0000_i1027" type="#_x0000_t75" alt="Signature Line, Unsigned" style="width:192pt;height:96pt">
+          <v:shapetype id="_x0000_t75" coordsize="21600,21600" o:spt="75" o:preferrelative="t" path="m@4@5l@4@11@9@11@9@5xe" filled="f" stroked="f">
+            <v:stroke joinstyle="miter"/>
+            <v:formulas>
+              <v:f eqn="if lineDrawn pixelLineWidth 0"/>
+              <v:f eqn="sum @0 1 0"/>
+              <v:f eqn="sum 0 0 @1"/>
+              <v:f eqn="prod @2 1 2"/>
+              <v:f eqn="prod @3 21600 pixelWidth"/>
+              <v:f eqn="prod @3 21600 pixelHeight"/>
+              <v:f eqn="sum @0 0 1"/>
+              <v:f eqn="prod @6 1 2"/>
+              <v:f eqn="prod @7 21600 pixelWidth"/>
+              <v:f eqn="sum @8 21600 0"/>
+              <v:f eqn="prod @7 21600 pixelHeight"/>
+              <v:f eqn="sum @10 21600 0"/>
+            </v:formulas>
+            <v:path o:extrusionok="f" gradientshapeok="t" o:connecttype="rect"/>
+            <o:lock v:ext="edit" aspectratio="t"/>
+          </v:shapetype>
+          <v:shape id="_x0000_i1025" type="#_x0000_t75" alt="Signature Line, Unsigned" style="width:192pt;height:96pt">
             <v:imagedata r:id="rId9" o:title=""/>
             <o:lock v:ext="edit" ungrouping="t" rotation="t" cropping="t" verticies="t" text="t" grouping="t"/>
             <o:signatureline v:ext="edit" id="{3502C3E7-E509-43DE-9419-0840D4C1D7A0}" provid="{00000000-0000-0000-0000-000000000000}" o:suggestedsigner="Ramyanaga Nagarur" issignatureline="t"/>
@@ -371,7 +384,7 @@
           <w:rFonts w:ascii="Times New Roman" w:hAnsi="Times New Roman" w:cs="Times New Roman"/>
         </w:rPr>
         <w:pict w14:anchorId="22B14395">
-          <v:shape id="_x0000_i1028" type="#_x0000_t75" alt="Signature Line, Unsigned" style="width:192pt;height:96pt">
+          <v:shape id="_x0000_i1026" type="#_x0000_t75" alt="Signature Line, Unsigned" style="width:192pt;height:96pt">
             <v:imagedata r:id="rId10" o:title=""/>
             <o:lock v:ext="edit" ungrouping="t" rotation="t" cropping="t" verticies="t" text="t" grouping="t"/>
             <o:signatureline v:ext="edit" id="{4CD78AB2-1AD2-4EF9-B27D-4E586305871E}" provid="{00000000-0000-0000-0000-000000000000}" o:suggestedsigner="Archi Mehta" issignatureline="t"/>

</xml_diff>